<commit_message>
fix: Word file edit
</commit_message>
<xml_diff>
--- a/SmartLender (Ref. Project).docx
+++ b/SmartLender (Ref. Project).docx
@@ -1,6 +1,6 @@
 
 <file path=word/document.xml><?xml version="1.0" encoding="utf-8"?>
-<w:document xmlns:ve="http://schemas.openxmlformats.org/markup-compatibility/2006" xmlns:o="urn:schemas-microsoft-com:office:office" xmlns:r="http://schemas.openxmlformats.org/officeDocument/2006/relationships" xmlns:m="http://schemas.openxmlformats.org/officeDocument/2006/math" xmlns:v="urn:schemas-microsoft-com:vml" xmlns:wp="http://schemas.openxmlformats.org/drawingml/2006/wordprocessingDrawing" xmlns:w10="urn:schemas-microsoft-com:office:word" xmlns:w="http://schemas.openxmlformats.org/wordprocessingml/2006/main" xmlns:wne="http://schemas.microsoft.com/office/word/2006/wordml">
+<w:document xmlns:wpc="http://schemas.microsoft.com/office/word/2010/wordprocessingCanvas" xmlns:cx="http://schemas.microsoft.com/office/drawing/2014/chartex" xmlns:cx1="http://schemas.microsoft.com/office/drawing/2015/9/8/chartex" xmlns:cx2="http://schemas.microsoft.com/office/drawing/2015/10/21/chartex" xmlns:cx3="http://schemas.microsoft.com/office/drawing/2016/5/9/chartex" xmlns:cx4="http://schemas.microsoft.com/office/drawing/2016/5/10/chartex" xmlns:cx5="http://schemas.microsoft.com/office/drawing/2016/5/11/chartex" xmlns:cx6="http://schemas.microsoft.com/office/drawing/2016/5/12/chartex" xmlns:cx7="http://schemas.microsoft.com/office/drawing/2016/5/13/chartex" xmlns:cx8="http://schemas.microsoft.com/office/drawing/2016/5/14/chartex" xmlns:mc="http://schemas.openxmlformats.org/markup-compatibility/2006" xmlns:aink="http://schemas.microsoft.com/office/drawing/2016/ink" xmlns:am3d="http://schemas.microsoft.com/office/drawing/2017/model3d" xmlns:o="urn:schemas-microsoft-com:office:office" xmlns:oel="http://schemas.microsoft.com/office/2019/extlst" xmlns:r="http://schemas.openxmlformats.org/officeDocument/2006/relationships" xmlns:m="http://schemas.openxmlformats.org/officeDocument/2006/math" xmlns:v="urn:schemas-microsoft-com:vml" xmlns:wp14="http://schemas.microsoft.com/office/word/2010/wordprocessingDrawing" xmlns:wp="http://schemas.openxmlformats.org/drawingml/2006/wordprocessingDrawing" xmlns:w10="urn:schemas-microsoft-com:office:word" xmlns:w="http://schemas.openxmlformats.org/wordprocessingml/2006/main" xmlns:w14="http://schemas.microsoft.com/office/word/2010/wordml" xmlns:w15="http://schemas.microsoft.com/office/word/2012/wordml" xmlns:w16cex="http://schemas.microsoft.com/office/word/2018/wordml/cex" xmlns:w16cid="http://schemas.microsoft.com/office/word/2016/wordml/cid" xmlns:w16="http://schemas.microsoft.com/office/word/2018/wordml" xmlns:w16du="http://schemas.microsoft.com/office/word/2023/wordml/word16du" xmlns:w16sdtdh="http://schemas.microsoft.com/office/word/2020/wordml/sdtdatahash" xmlns:w16se="http://schemas.microsoft.com/office/word/2015/wordml/symex" xmlns:wpg="http://schemas.microsoft.com/office/word/2010/wordprocessingGroup" xmlns:wpi="http://schemas.microsoft.com/office/word/2010/wordprocessingInk" xmlns:wne="http://schemas.microsoft.com/office/word/2006/wordml" xmlns:wps="http://schemas.microsoft.com/office/word/2010/wordprocessingShape" mc:Ignorable="w14 w15 w16se w16cid w16 w16cex w16sdtdh w16du wp14">
   <w:body>
     <w:p>
       <w:pPr>
@@ -43,7 +43,21 @@
           <w:b/>
           <w:sz w:val="28"/>
         </w:rPr>
-        <w:t>Milestone1:</w:t>
+        <w:t>Milestone</w:t>
+      </w:r>
+      <w:r>
+        <w:rPr>
+          <w:b/>
+          <w:sz w:val="28"/>
+        </w:rPr>
+        <w:t xml:space="preserve"> </w:t>
+      </w:r>
+      <w:r>
+        <w:rPr>
+          <w:b/>
+          <w:sz w:val="28"/>
+        </w:rPr>
+        <w:t>1:</w:t>
       </w:r>
       <w:r>
         <w:rPr>
@@ -143,7 +157,13 @@
         <w:spacing w:before="253"/>
       </w:pPr>
       <w:r>
-        <w:t>Activity1:</w:t>
+        <w:t>Activity</w:t>
+      </w:r>
+      <w:r>
+        <w:t xml:space="preserve"> </w:t>
+      </w:r>
+      <w:r>
+        <w:t>1:</w:t>
       </w:r>
       <w:r>
         <w:t xml:space="preserve"> </w:t>
@@ -313,7 +333,13 @@
         <w:pStyle w:val="Heading3"/>
       </w:pPr>
       <w:r>
-        <w:t>Activity2:</w:t>
+        <w:t>Activity</w:t>
+      </w:r>
+      <w:r>
+        <w:t xml:space="preserve"> </w:t>
+      </w:r>
+      <w:r>
+        <w:t>2:</w:t>
       </w:r>
       <w:r>
         <w:t xml:space="preserve"> </w:t>
@@ -513,7 +539,13 @@
         <w:pStyle w:val="Heading2"/>
       </w:pPr>
       <w:r>
-        <w:t>Activity3:</w:t>
+        <w:t>Activity</w:t>
+      </w:r>
+      <w:r>
+        <w:t xml:space="preserve"> </w:t>
+      </w:r>
+      <w:r>
+        <w:t>3:</w:t>
       </w:r>
       <w:r>
         <w:t xml:space="preserve"> </w:t>
@@ -546,10 +578,10 @@
         <w:t>Initial Project Planning involves outlining key objectives, defining scope, and identifying</w:t>
       </w:r>
       <w:r>
-        <w:t xml:space="preserve"> different water bottle images </w:t>
-      </w:r>
-      <w:r>
-        <w:t>.It</w:t>
+        <w:t xml:space="preserve"> different water bottle </w:t>
+      </w:r>
+      <w:r>
+        <w:t>images. It</w:t>
       </w:r>
       <w:r>
         <w:t xml:space="preserve"> </w:t>
@@ -630,7 +662,13 @@
         <w:pStyle w:val="Heading1"/>
       </w:pPr>
       <w:r>
-        <w:t>Milestone2:</w:t>
+        <w:t>Milestone</w:t>
+      </w:r>
+      <w:r>
+        <w:t xml:space="preserve"> </w:t>
+      </w:r>
+      <w:r>
+        <w:t>2:</w:t>
       </w:r>
       <w:r>
         <w:t xml:space="preserve"> </w:t>
@@ -818,7 +856,13 @@
         <w:pStyle w:val="Heading2"/>
       </w:pPr>
       <w:r>
-        <w:t>Activity1:</w:t>
+        <w:t>Activity</w:t>
+      </w:r>
+      <w:r>
+        <w:t xml:space="preserve"> </w:t>
+      </w:r>
+      <w:r>
+        <w:t>1:</w:t>
       </w:r>
       <w:r>
         <w:t xml:space="preserve"> </w:t>
@@ -1012,7 +1056,13 @@
         <w:pStyle w:val="Heading2"/>
       </w:pPr>
       <w:r>
-        <w:t>Activity2:</w:t>
+        <w:t>Activity</w:t>
+      </w:r>
+      <w:r>
+        <w:t xml:space="preserve"> </w:t>
+      </w:r>
+      <w:r>
+        <w:t>2:</w:t>
       </w:r>
       <w:r>
         <w:t xml:space="preserve"> </w:t>
@@ -1172,7 +1222,13 @@
         <w:pStyle w:val="Heading2"/>
       </w:pPr>
       <w:r>
-        <w:t>Activity3:</w:t>
+        <w:t>Activity</w:t>
+      </w:r>
+      <w:r>
+        <w:t xml:space="preserve"> </w:t>
+      </w:r>
+      <w:r>
+        <w:t>3:</w:t>
       </w:r>
       <w:r>
         <w:t xml:space="preserve"> </w:t>
@@ -1262,13 +1318,10 @@
         <w:t xml:space="preserve"> and e</w:t>
       </w:r>
       <w:r>
-        <w:t>ncoding categorical variables. These crucial steps enhance data quality, ensuring the reliability and effectiveness of subsequent analy</w:t>
-      </w:r>
-      <w:r>
-        <w:t xml:space="preserve">ses </w:t>
-      </w:r>
-      <w:r>
-        <w:t>.</w:t>
+        <w:t xml:space="preserve">ncoding categorical variables. These crucial steps enhance data quality, ensuring the reliability and effectiveness of subsequent </w:t>
+      </w:r>
+      <w:r>
+        <w:t>analyses.</w:t>
       </w:r>
     </w:p>
     <w:p>
@@ -1389,13 +1442,34 @@
         <w:t>(</w:t>
       </w:r>
       <w:r>
-        <w:t>CNN (batch normalisation and Adam), CNN (adam optimizer 2 fully connected layers), CNN (with optimiser adam ), CNN (with SDG)</w:t>
-      </w:r>
-      <w:r>
-        <w:t xml:space="preserve"> </w:t>
-      </w:r>
-      <w:r>
-        <w:t>), initiating training with code, and rigorously validating and assessing model performance for informed decision-making in the lending process.</w:t>
+        <w:t xml:space="preserve">CNN (batch </w:t>
+      </w:r>
+      <w:r>
+        <w:t>normalization</w:t>
+      </w:r>
+      <w:r>
+        <w:t xml:space="preserve"> and Adam), CNN (adam optimizer 2 fully connected layers), CNN (with </w:t>
+      </w:r>
+      <w:r>
+        <w:t>optimizer</w:t>
+      </w:r>
+      <w:r>
+        <w:t xml:space="preserve"> </w:t>
+      </w:r>
+      <w:r>
+        <w:t>adam)</w:t>
+      </w:r>
+      <w:r>
+        <w:t>, CNN (with SDG</w:t>
+      </w:r>
+      <w:r>
+        <w:t>)</w:t>
+      </w:r>
+      <w:r>
+        <w:t>)</w:t>
+      </w:r>
+      <w:r>
+        <w:t>, initiating training with code, and rigorously validating and assessing model performance for informed decision-making in the lending process.</w:t>
       </w:r>
     </w:p>
     <w:p>
@@ -1410,7 +1484,13 @@
         <w:pStyle w:val="Heading2"/>
       </w:pPr>
       <w:r>
-        <w:t>Activity1</w:t>
+        <w:t>Activity</w:t>
+      </w:r>
+      <w:r>
+        <w:t xml:space="preserve"> </w:t>
+      </w:r>
+      <w:r>
+        <w:t>1</w:t>
       </w:r>
       <w:r>
         <w:t>:</w:t>
@@ -1497,17 +1577,35 @@
         <w:t xml:space="preserve"> </w:t>
       </w:r>
       <w:r>
-        <w:t xml:space="preserve">CNN (batch normalisation and </w:t>
+        <w:t xml:space="preserve">CNN (batch </w:t>
+      </w:r>
+      <w:r>
+        <w:t>normalization</w:t>
+      </w:r>
+      <w:r>
+        <w:t xml:space="preserve"> and </w:t>
       </w:r>
       <w:r>
         <w:lastRenderedPageBreak/>
-        <w:t>Adam), CNN (adam optimizer 2 fully connected layers), CNN (with optimizer adam ), CNN (with SDG)</w:t>
-      </w:r>
-      <w:r>
-        <w:t xml:space="preserve"> </w:t>
-      </w:r>
-      <w:r>
-        <w:t>. It considers each model's strengths in handling</w:t>
+        <w:t>a</w:t>
+      </w:r>
+      <w:r>
+        <w:t xml:space="preserve">dam), CNN (adam optimizer 2 fully connected layers), CNN (with optimizer </w:t>
+      </w:r>
+      <w:r>
+        <w:t>adam)</w:t>
+      </w:r>
+      <w:r>
+        <w:t>, CNN (with SDG</w:t>
+      </w:r>
+      <w:r>
+        <w:t>)</w:t>
+      </w:r>
+      <w:r>
+        <w:t>.</w:t>
+      </w:r>
+      <w:r>
+        <w:t xml:space="preserve"> It considers each model's strengths in handling</w:t>
       </w:r>
       <w:r>
         <w:t xml:space="preserve"> </w:t>
@@ -1599,7 +1697,13 @@
         <w:pStyle w:val="Heading2"/>
       </w:pPr>
       <w:r>
-        <w:t>Activity2</w:t>
+        <w:t>Activity</w:t>
+      </w:r>
+      <w:r>
+        <w:t xml:space="preserve"> </w:t>
+      </w:r>
+      <w:r>
+        <w:t>2</w:t>
       </w:r>
       <w:r>
         <w:t>:</w:t>
@@ -1695,7 +1799,7 @@
         <w:t xml:space="preserve"> </w:t>
       </w:r>
       <w:r>
-        <w:t>modeling.The</w:t>
+        <w:t>modeling. The</w:t>
       </w:r>
       <w:r>
         <w:t xml:space="preserve"> </w:t>
@@ -2002,7 +2106,19 @@
         <w:pStyle w:val="Heading1"/>
       </w:pPr>
       <w:r>
-        <w:t>Milestone5:Project</w:t>
+        <w:t>Milestone</w:t>
+      </w:r>
+      <w:r>
+        <w:t xml:space="preserve"> </w:t>
+      </w:r>
+      <w:r>
+        <w:t>5:</w:t>
+      </w:r>
+      <w:r>
+        <w:t xml:space="preserve"> </w:t>
+      </w:r>
+      <w:r>
+        <w:t>Project</w:t>
       </w:r>
       <w:r>
         <w:t xml:space="preserve"> </w:t>
@@ -2071,13 +2187,16 @@
         <w:t xml:space="preserve"> </w:t>
       </w:r>
       <w:r>
-        <w:t>Github,</w:t>
-      </w:r>
-      <w:r>
-        <w:t xml:space="preserve"> </w:t>
-      </w:r>
-      <w:r>
-        <w:t>Kindly</w:t>
+        <w:t>GitHub</w:t>
+      </w:r>
+      <w:r>
+        <w:t>,</w:t>
+      </w:r>
+      <w:r>
+        <w:t xml:space="preserve"> </w:t>
+      </w:r>
+      <w:r>
+        <w:t>kindly</w:t>
       </w:r>
       <w:r>
         <w:t xml:space="preserve"> </w:t>
@@ -2161,7 +2280,7 @@
         <w:t xml:space="preserve"> </w:t>
       </w:r>
       <w:r>
-        <w:t>Kindly</w:t>
+        <w:t>kindly</w:t>
       </w:r>
       <w:r>
         <w:t xml:space="preserve"> </w:t>
@@ -2216,7 +2335,13 @@
         <w:pStyle w:val="Heading1"/>
       </w:pPr>
       <w:r>
-        <w:t>Milestone6:</w:t>
+        <w:t>Milestone</w:t>
+      </w:r>
+      <w:r>
+        <w:t xml:space="preserve"> </w:t>
+      </w:r>
+      <w:r>
+        <w:t>6:</w:t>
       </w:r>
       <w:r>
         <w:t xml:space="preserve"> </w:t>
@@ -2348,15 +2473,15 @@
 </file>
 
 <file path=word/endnotes.xml><?xml version="1.0" encoding="utf-8"?>
-<w:endnotes xmlns:ve="http://schemas.openxmlformats.org/markup-compatibility/2006" xmlns:o="urn:schemas-microsoft-com:office:office" xmlns:r="http://schemas.openxmlformats.org/officeDocument/2006/relationships" xmlns:m="http://schemas.openxmlformats.org/officeDocument/2006/math" xmlns:v="urn:schemas-microsoft-com:vml" xmlns:wp="http://schemas.openxmlformats.org/drawingml/2006/wordprocessingDrawing" xmlns:w10="urn:schemas-microsoft-com:office:word" xmlns:w="http://schemas.openxmlformats.org/wordprocessingml/2006/main" xmlns:wne="http://schemas.microsoft.com/office/word/2006/wordml">
-  <w:endnote w:type="separator" w:id="0">
+<w:endnotes xmlns:wpc="http://schemas.microsoft.com/office/word/2010/wordprocessingCanvas" xmlns:cx="http://schemas.microsoft.com/office/drawing/2014/chartex" xmlns:cx1="http://schemas.microsoft.com/office/drawing/2015/9/8/chartex" xmlns:cx2="http://schemas.microsoft.com/office/drawing/2015/10/21/chartex" xmlns:cx3="http://schemas.microsoft.com/office/drawing/2016/5/9/chartex" xmlns:cx4="http://schemas.microsoft.com/office/drawing/2016/5/10/chartex" xmlns:cx5="http://schemas.microsoft.com/office/drawing/2016/5/11/chartex" xmlns:cx6="http://schemas.microsoft.com/office/drawing/2016/5/12/chartex" xmlns:cx7="http://schemas.microsoft.com/office/drawing/2016/5/13/chartex" xmlns:cx8="http://schemas.microsoft.com/office/drawing/2016/5/14/chartex" xmlns:mc="http://schemas.openxmlformats.org/markup-compatibility/2006" xmlns:aink="http://schemas.microsoft.com/office/drawing/2016/ink" xmlns:am3d="http://schemas.microsoft.com/office/drawing/2017/model3d" xmlns:o="urn:schemas-microsoft-com:office:office" xmlns:oel="http://schemas.microsoft.com/office/2019/extlst" xmlns:r="http://schemas.openxmlformats.org/officeDocument/2006/relationships" xmlns:m="http://schemas.openxmlformats.org/officeDocument/2006/math" xmlns:v="urn:schemas-microsoft-com:vml" xmlns:wp14="http://schemas.microsoft.com/office/word/2010/wordprocessingDrawing" xmlns:wp="http://schemas.openxmlformats.org/drawingml/2006/wordprocessingDrawing" xmlns:w10="urn:schemas-microsoft-com:office:word" xmlns:w="http://schemas.openxmlformats.org/wordprocessingml/2006/main" xmlns:w14="http://schemas.microsoft.com/office/word/2010/wordml" xmlns:w15="http://schemas.microsoft.com/office/word/2012/wordml" xmlns:w16cex="http://schemas.microsoft.com/office/word/2018/wordml/cex" xmlns:w16cid="http://schemas.microsoft.com/office/word/2016/wordml/cid" xmlns:w16="http://schemas.microsoft.com/office/word/2018/wordml" xmlns:w16du="http://schemas.microsoft.com/office/word/2023/wordml/word16du" xmlns:w16sdtdh="http://schemas.microsoft.com/office/word/2020/wordml/sdtdatahash" xmlns:w16se="http://schemas.microsoft.com/office/word/2015/wordml/symex" xmlns:wpg="http://schemas.microsoft.com/office/word/2010/wordprocessingGroup" xmlns:wpi="http://schemas.microsoft.com/office/word/2010/wordprocessingInk" xmlns:wne="http://schemas.microsoft.com/office/word/2006/wordml" xmlns:wps="http://schemas.microsoft.com/office/word/2010/wordprocessingShape" mc:Ignorable="w14 w15 w16se w16cid w16 w16cex w16sdtdh w16du wp14">
+  <w:endnote w:type="separator" w:id="-1">
     <w:p>
       <w:r>
         <w:separator/>
       </w:r>
     </w:p>
   </w:endnote>
-  <w:endnote w:type="continuationSeparator" w:id="1">
+  <w:endnote w:type="continuationSeparator" w:id="0">
     <w:p>
       <w:r>
         <w:continuationSeparator/>
@@ -2367,7 +2492,7 @@
 </file>
 
 <file path=word/footer1.xml><?xml version="1.0" encoding="utf-8"?>
-<w:ftr xmlns:ve="http://schemas.openxmlformats.org/markup-compatibility/2006" xmlns:o="urn:schemas-microsoft-com:office:office" xmlns:r="http://schemas.openxmlformats.org/officeDocument/2006/relationships" xmlns:m="http://schemas.openxmlformats.org/officeDocument/2006/math" xmlns:v="urn:schemas-microsoft-com:vml" xmlns:wp="http://schemas.openxmlformats.org/drawingml/2006/wordprocessingDrawing" xmlns:w10="urn:schemas-microsoft-com:office:word" xmlns:w="http://schemas.openxmlformats.org/wordprocessingml/2006/main" xmlns:wne="http://schemas.microsoft.com/office/word/2006/wordml">
+<w:ftr xmlns:wpc="http://schemas.microsoft.com/office/word/2010/wordprocessingCanvas" xmlns:cx="http://schemas.microsoft.com/office/drawing/2014/chartex" xmlns:cx1="http://schemas.microsoft.com/office/drawing/2015/9/8/chartex" xmlns:cx2="http://schemas.microsoft.com/office/drawing/2015/10/21/chartex" xmlns:cx3="http://schemas.microsoft.com/office/drawing/2016/5/9/chartex" xmlns:cx4="http://schemas.microsoft.com/office/drawing/2016/5/10/chartex" xmlns:cx5="http://schemas.microsoft.com/office/drawing/2016/5/11/chartex" xmlns:cx6="http://schemas.microsoft.com/office/drawing/2016/5/12/chartex" xmlns:cx7="http://schemas.microsoft.com/office/drawing/2016/5/13/chartex" xmlns:cx8="http://schemas.microsoft.com/office/drawing/2016/5/14/chartex" xmlns:mc="http://schemas.openxmlformats.org/markup-compatibility/2006" xmlns:aink="http://schemas.microsoft.com/office/drawing/2016/ink" xmlns:am3d="http://schemas.microsoft.com/office/drawing/2017/model3d" xmlns:o="urn:schemas-microsoft-com:office:office" xmlns:oel="http://schemas.microsoft.com/office/2019/extlst" xmlns:r="http://schemas.openxmlformats.org/officeDocument/2006/relationships" xmlns:m="http://schemas.openxmlformats.org/officeDocument/2006/math" xmlns:v="urn:schemas-microsoft-com:vml" xmlns:wp14="http://schemas.microsoft.com/office/word/2010/wordprocessingDrawing" xmlns:wp="http://schemas.openxmlformats.org/drawingml/2006/wordprocessingDrawing" xmlns:w10="urn:schemas-microsoft-com:office:word" xmlns:w="http://schemas.openxmlformats.org/wordprocessingml/2006/main" xmlns:w14="http://schemas.microsoft.com/office/word/2010/wordml" xmlns:w15="http://schemas.microsoft.com/office/word/2012/wordml" xmlns:w16cex="http://schemas.microsoft.com/office/word/2018/wordml/cex" xmlns:w16cid="http://schemas.microsoft.com/office/word/2016/wordml/cid" xmlns:w16="http://schemas.microsoft.com/office/word/2018/wordml" xmlns:w16du="http://schemas.microsoft.com/office/word/2023/wordml/word16du" xmlns:w16sdtdh="http://schemas.microsoft.com/office/word/2020/wordml/sdtdatahash" xmlns:w16se="http://schemas.microsoft.com/office/word/2015/wordml/symex" xmlns:wpg="http://schemas.microsoft.com/office/word/2010/wordprocessingGroup" xmlns:wpi="http://schemas.microsoft.com/office/word/2010/wordprocessingInk" xmlns:wne="http://schemas.microsoft.com/office/word/2006/wordml" xmlns:wps="http://schemas.microsoft.com/office/word/2010/wordprocessingShape" mc:Ignorable="w14 w15 w16se w16cid w16 w16cex w16sdtdh w16du wp14">
   <w:p>
     <w:pPr>
       <w:pStyle w:val="BodyText"/>
@@ -2377,13 +2502,13 @@
       </w:rPr>
     </w:pPr>
     <w:r>
-      <w:pict>
+      <w:pict w14:anchorId="05E335EA">
         <v:shapetype id="_x0000_t202" coordsize="21600,21600" o:spt="202" path="m,l,21600r21600,l21600,xe">
           <v:stroke joinstyle="miter"/>
           <v:path gradientshapeok="t" o:connecttype="rect"/>
         </v:shapetype>
         <v:shape id="docshape1" o:spid="_x0000_s1025" type="#_x0000_t202" style="position:absolute;margin-left:531.45pt;margin-top:744pt;width:12.6pt;height:13pt;z-index:-251657728;mso-position-horizontal-relative:page;mso-position-vertical-relative:page" filled="f" stroked="f">
-          <v:textbox inset="0,0,0,0">
+          <v:textbox style="mso-next-textbox:#docshape1" inset="0,0,0,0">
             <w:txbxContent>
               <w:p>
                 <w:pPr>
@@ -2442,15 +2567,15 @@
 </file>
 
 <file path=word/footnotes.xml><?xml version="1.0" encoding="utf-8"?>
-<w:footnotes xmlns:ve="http://schemas.openxmlformats.org/markup-compatibility/2006" xmlns:o="urn:schemas-microsoft-com:office:office" xmlns:r="http://schemas.openxmlformats.org/officeDocument/2006/relationships" xmlns:m="http://schemas.openxmlformats.org/officeDocument/2006/math" xmlns:v="urn:schemas-microsoft-com:vml" xmlns:wp="http://schemas.openxmlformats.org/drawingml/2006/wordprocessingDrawing" xmlns:w10="urn:schemas-microsoft-com:office:word" xmlns:w="http://schemas.openxmlformats.org/wordprocessingml/2006/main" xmlns:wne="http://schemas.microsoft.com/office/word/2006/wordml">
-  <w:footnote w:type="separator" w:id="0">
+<w:footnotes xmlns:wpc="http://schemas.microsoft.com/office/word/2010/wordprocessingCanvas" xmlns:cx="http://schemas.microsoft.com/office/drawing/2014/chartex" xmlns:cx1="http://schemas.microsoft.com/office/drawing/2015/9/8/chartex" xmlns:cx2="http://schemas.microsoft.com/office/drawing/2015/10/21/chartex" xmlns:cx3="http://schemas.microsoft.com/office/drawing/2016/5/9/chartex" xmlns:cx4="http://schemas.microsoft.com/office/drawing/2016/5/10/chartex" xmlns:cx5="http://schemas.microsoft.com/office/drawing/2016/5/11/chartex" xmlns:cx6="http://schemas.microsoft.com/office/drawing/2016/5/12/chartex" xmlns:cx7="http://schemas.microsoft.com/office/drawing/2016/5/13/chartex" xmlns:cx8="http://schemas.microsoft.com/office/drawing/2016/5/14/chartex" xmlns:mc="http://schemas.openxmlformats.org/markup-compatibility/2006" xmlns:aink="http://schemas.microsoft.com/office/drawing/2016/ink" xmlns:am3d="http://schemas.microsoft.com/office/drawing/2017/model3d" xmlns:o="urn:schemas-microsoft-com:office:office" xmlns:oel="http://schemas.microsoft.com/office/2019/extlst" xmlns:r="http://schemas.openxmlformats.org/officeDocument/2006/relationships" xmlns:m="http://schemas.openxmlformats.org/officeDocument/2006/math" xmlns:v="urn:schemas-microsoft-com:vml" xmlns:wp14="http://schemas.microsoft.com/office/word/2010/wordprocessingDrawing" xmlns:wp="http://schemas.openxmlformats.org/drawingml/2006/wordprocessingDrawing" xmlns:w10="urn:schemas-microsoft-com:office:word" xmlns:w="http://schemas.openxmlformats.org/wordprocessingml/2006/main" xmlns:w14="http://schemas.microsoft.com/office/word/2010/wordml" xmlns:w15="http://schemas.microsoft.com/office/word/2012/wordml" xmlns:w16cex="http://schemas.microsoft.com/office/word/2018/wordml/cex" xmlns:w16cid="http://schemas.microsoft.com/office/word/2016/wordml/cid" xmlns:w16="http://schemas.microsoft.com/office/word/2018/wordml" xmlns:w16du="http://schemas.microsoft.com/office/word/2023/wordml/word16du" xmlns:w16sdtdh="http://schemas.microsoft.com/office/word/2020/wordml/sdtdatahash" xmlns:w16se="http://schemas.microsoft.com/office/word/2015/wordml/symex" xmlns:wpg="http://schemas.microsoft.com/office/word/2010/wordprocessingGroup" xmlns:wpi="http://schemas.microsoft.com/office/word/2010/wordprocessingInk" xmlns:wne="http://schemas.microsoft.com/office/word/2006/wordml" xmlns:wps="http://schemas.microsoft.com/office/word/2010/wordprocessingShape" mc:Ignorable="w14 w15 w16se w16cid w16 w16cex w16sdtdh w16du wp14">
+  <w:footnote w:type="separator" w:id="-1">
     <w:p>
       <w:r>
         <w:separator/>
       </w:r>
     </w:p>
   </w:footnote>
-  <w:footnote w:type="continuationSeparator" w:id="1">
+  <w:footnote w:type="continuationSeparator" w:id="0">
     <w:p>
       <w:r>
         <w:continuationSeparator/>
@@ -2461,7 +2586,7 @@
 </file>
 
 <file path=word/header1.xml><?xml version="1.0" encoding="utf-8"?>
-<w:hdr xmlns:ve="http://schemas.openxmlformats.org/markup-compatibility/2006" xmlns:o="urn:schemas-microsoft-com:office:office" xmlns:r="http://schemas.openxmlformats.org/officeDocument/2006/relationships" xmlns:m="http://schemas.openxmlformats.org/officeDocument/2006/math" xmlns:v="urn:schemas-microsoft-com:vml" xmlns:wp="http://schemas.openxmlformats.org/drawingml/2006/wordprocessingDrawing" xmlns:w10="urn:schemas-microsoft-com:office:word" xmlns:w="http://schemas.openxmlformats.org/wordprocessingml/2006/main" xmlns:wne="http://schemas.microsoft.com/office/word/2006/wordml">
+<w:hdr xmlns:wpc="http://schemas.microsoft.com/office/word/2010/wordprocessingCanvas" xmlns:cx="http://schemas.microsoft.com/office/drawing/2014/chartex" xmlns:cx1="http://schemas.microsoft.com/office/drawing/2015/9/8/chartex" xmlns:cx2="http://schemas.microsoft.com/office/drawing/2015/10/21/chartex" xmlns:cx3="http://schemas.microsoft.com/office/drawing/2016/5/9/chartex" xmlns:cx4="http://schemas.microsoft.com/office/drawing/2016/5/10/chartex" xmlns:cx5="http://schemas.microsoft.com/office/drawing/2016/5/11/chartex" xmlns:cx6="http://schemas.microsoft.com/office/drawing/2016/5/12/chartex" xmlns:cx7="http://schemas.microsoft.com/office/drawing/2016/5/13/chartex" xmlns:cx8="http://schemas.microsoft.com/office/drawing/2016/5/14/chartex" xmlns:mc="http://schemas.openxmlformats.org/markup-compatibility/2006" xmlns:aink="http://schemas.microsoft.com/office/drawing/2016/ink" xmlns:am3d="http://schemas.microsoft.com/office/drawing/2017/model3d" xmlns:o="urn:schemas-microsoft-com:office:office" xmlns:oel="http://schemas.microsoft.com/office/2019/extlst" xmlns:r="http://schemas.openxmlformats.org/officeDocument/2006/relationships" xmlns:m="http://schemas.openxmlformats.org/officeDocument/2006/math" xmlns:v="urn:schemas-microsoft-com:vml" xmlns:wp14="http://schemas.microsoft.com/office/word/2010/wordprocessingDrawing" xmlns:wp="http://schemas.openxmlformats.org/drawingml/2006/wordprocessingDrawing" xmlns:w10="urn:schemas-microsoft-com:office:word" xmlns:w="http://schemas.openxmlformats.org/wordprocessingml/2006/main" xmlns:w14="http://schemas.microsoft.com/office/word/2010/wordml" xmlns:w15="http://schemas.microsoft.com/office/word/2012/wordml" xmlns:w16cex="http://schemas.microsoft.com/office/word/2018/wordml/cex" xmlns:w16cid="http://schemas.microsoft.com/office/word/2016/wordml/cid" xmlns:w16="http://schemas.microsoft.com/office/word/2018/wordml" xmlns:w16du="http://schemas.microsoft.com/office/word/2023/wordml/word16du" xmlns:w16sdtdh="http://schemas.microsoft.com/office/word/2020/wordml/sdtdatahash" xmlns:w16se="http://schemas.microsoft.com/office/word/2015/wordml/symex" xmlns:wpg="http://schemas.microsoft.com/office/word/2010/wordprocessingGroup" xmlns:wpi="http://schemas.microsoft.com/office/word/2010/wordprocessingInk" xmlns:wne="http://schemas.microsoft.com/office/word/2006/wordml" xmlns:wps="http://schemas.microsoft.com/office/word/2010/wordprocessingShape" mc:Ignorable="w14 w15 w16se w16cid w16 w16cex w16sdtdh w16du wp14">
   <w:p>
     <w:pPr>
       <w:pStyle w:val="BodyText"/>
@@ -2476,7 +2601,7 @@
         <w:lang w:val="en-IN" w:eastAsia="en-IN"/>
       </w:rPr>
       <w:drawing>
-        <wp:anchor distT="0" distB="0" distL="0" distR="0" simplePos="0" relativeHeight="251656704" behindDoc="1" locked="0" layoutInCell="1" allowOverlap="1">
+        <wp:anchor distT="0" distB="0" distL="0" distR="0" simplePos="0" relativeHeight="251656704" behindDoc="1" locked="0" layoutInCell="1" allowOverlap="1" wp14:anchorId="328F9356" wp14:editId="49140BA8">
           <wp:simplePos x="0" y="0"/>
           <wp:positionH relativeFrom="page">
             <wp:posOffset>447675</wp:posOffset>
@@ -2487,7 +2612,7 @@
           <wp:extent cx="1809750" cy="742950"/>
           <wp:effectExtent l="0" t="0" r="0" b="0"/>
           <wp:wrapNone/>
-          <wp:docPr id="1" name="Image 1"/>
+          <wp:docPr id="50709441" name="Image 1"/>
           <wp:cNvGraphicFramePr>
             <a:graphicFrameLocks xmlns:a="http://schemas.openxmlformats.org/drawingml/2006/main"/>
           </wp:cNvGraphicFramePr>
@@ -2525,7 +2650,7 @@
         <w:lang w:val="en-IN" w:eastAsia="en-IN"/>
       </w:rPr>
       <w:drawing>
-        <wp:anchor distT="0" distB="0" distL="0" distR="0" simplePos="0" relativeHeight="251657728" behindDoc="1" locked="0" layoutInCell="1" allowOverlap="1">
+        <wp:anchor distT="0" distB="0" distL="0" distR="0" simplePos="0" relativeHeight="251657728" behindDoc="1" locked="0" layoutInCell="1" allowOverlap="1" wp14:anchorId="210FF577" wp14:editId="7C488A01">
           <wp:simplePos x="0" y="0"/>
           <wp:positionH relativeFrom="page">
             <wp:posOffset>6124575</wp:posOffset>
@@ -2536,7 +2661,7 @@
           <wp:extent cx="1076325" cy="295275"/>
           <wp:effectExtent l="0" t="0" r="0" b="0"/>
           <wp:wrapNone/>
-          <wp:docPr id="2" name="Image 2"/>
+          <wp:docPr id="1341473835" name="Image 2"/>
           <wp:cNvGraphicFramePr>
             <a:graphicFrameLocks xmlns:a="http://schemas.openxmlformats.org/drawingml/2006/main"/>
           </wp:cNvGraphicFramePr>
@@ -2573,8 +2698,8 @@
 </file>
 
 <file path=word/numbering.xml><?xml version="1.0" encoding="utf-8"?>
-<w:numbering xmlns:ve="http://schemas.openxmlformats.org/markup-compatibility/2006" xmlns:o="urn:schemas-microsoft-com:office:office" xmlns:r="http://schemas.openxmlformats.org/officeDocument/2006/relationships" xmlns:m="http://schemas.openxmlformats.org/officeDocument/2006/math" xmlns:v="urn:schemas-microsoft-com:vml" xmlns:wp="http://schemas.openxmlformats.org/drawingml/2006/wordprocessingDrawing" xmlns:w10="urn:schemas-microsoft-com:office:word" xmlns:w="http://schemas.openxmlformats.org/wordprocessingml/2006/main" xmlns:wne="http://schemas.microsoft.com/office/word/2006/wordml">
-  <w:abstractNum w:abstractNumId="0">
+<w:numbering xmlns:wpc="http://schemas.microsoft.com/office/word/2010/wordprocessingCanvas" xmlns:cx="http://schemas.microsoft.com/office/drawing/2014/chartex" xmlns:cx1="http://schemas.microsoft.com/office/drawing/2015/9/8/chartex" xmlns:cx2="http://schemas.microsoft.com/office/drawing/2015/10/21/chartex" xmlns:cx3="http://schemas.microsoft.com/office/drawing/2016/5/9/chartex" xmlns:cx4="http://schemas.microsoft.com/office/drawing/2016/5/10/chartex" xmlns:cx5="http://schemas.microsoft.com/office/drawing/2016/5/11/chartex" xmlns:cx6="http://schemas.microsoft.com/office/drawing/2016/5/12/chartex" xmlns:cx7="http://schemas.microsoft.com/office/drawing/2016/5/13/chartex" xmlns:cx8="http://schemas.microsoft.com/office/drawing/2016/5/14/chartex" xmlns:mc="http://schemas.openxmlformats.org/markup-compatibility/2006" xmlns:aink="http://schemas.microsoft.com/office/drawing/2016/ink" xmlns:am3d="http://schemas.microsoft.com/office/drawing/2017/model3d" xmlns:o="urn:schemas-microsoft-com:office:office" xmlns:oel="http://schemas.microsoft.com/office/2019/extlst" xmlns:r="http://schemas.openxmlformats.org/officeDocument/2006/relationships" xmlns:m="http://schemas.openxmlformats.org/officeDocument/2006/math" xmlns:v="urn:schemas-microsoft-com:vml" xmlns:wp14="http://schemas.microsoft.com/office/word/2010/wordprocessingDrawing" xmlns:wp="http://schemas.openxmlformats.org/drawingml/2006/wordprocessingDrawing" xmlns:w10="urn:schemas-microsoft-com:office:word" xmlns:w="http://schemas.openxmlformats.org/wordprocessingml/2006/main" xmlns:w14="http://schemas.microsoft.com/office/word/2010/wordml" xmlns:w15="http://schemas.microsoft.com/office/word/2012/wordml" xmlns:w16cex="http://schemas.microsoft.com/office/word/2018/wordml/cex" xmlns:w16cid="http://schemas.microsoft.com/office/word/2016/wordml/cid" xmlns:w16="http://schemas.microsoft.com/office/word/2018/wordml" xmlns:w16du="http://schemas.microsoft.com/office/word/2023/wordml/word16du" xmlns:w16sdtdh="http://schemas.microsoft.com/office/word/2020/wordml/sdtdatahash" xmlns:w16se="http://schemas.microsoft.com/office/word/2015/wordml/symex" xmlns:wpg="http://schemas.microsoft.com/office/word/2010/wordprocessingGroup" xmlns:wpi="http://schemas.microsoft.com/office/word/2010/wordprocessingInk" xmlns:wne="http://schemas.microsoft.com/office/word/2006/wordml" xmlns:wps="http://schemas.microsoft.com/office/word/2010/wordprocessingShape" mc:Ignorable="w14 w15 w16se w16cid w16 w16cex w16sdtdh w16du wp14">
+  <w:abstractNum w:abstractNumId="0" w15:restartNumberingAfterBreak="0">
     <w:nsid w:val="379B7F8C"/>
     <w:multiLevelType w:val="multilevel"/>
     <w:tmpl w:val="A366F64A"/>
@@ -2723,14 +2848,14 @@
       </w:rPr>
     </w:lvl>
   </w:abstractNum>
-  <w:num w:numId="1">
+  <w:num w:numId="1" w16cid:durableId="206837116">
     <w:abstractNumId w:val="0"/>
   </w:num>
 </w:numbering>
 </file>
 
 <file path=word/styles.xml><?xml version="1.0" encoding="utf-8"?>
-<w:styles xmlns:r="http://schemas.openxmlformats.org/officeDocument/2006/relationships" xmlns:w="http://schemas.openxmlformats.org/wordprocessingml/2006/main">
+<w:styles xmlns:mc="http://schemas.openxmlformats.org/markup-compatibility/2006" xmlns:r="http://schemas.openxmlformats.org/officeDocument/2006/relationships" xmlns:w="http://schemas.openxmlformats.org/wordprocessingml/2006/main" xmlns:w14="http://schemas.microsoft.com/office/word/2010/wordml" xmlns:w15="http://schemas.microsoft.com/office/word/2012/wordml" xmlns:w16cex="http://schemas.microsoft.com/office/word/2018/wordml/cex" xmlns:w16cid="http://schemas.microsoft.com/office/word/2016/wordml/cid" xmlns:w16="http://schemas.microsoft.com/office/word/2018/wordml" xmlns:w16du="http://schemas.microsoft.com/office/word/2023/wordml/word16du" xmlns:w16sdtdh="http://schemas.microsoft.com/office/word/2020/wordml/sdtdatahash" xmlns:w16se="http://schemas.microsoft.com/office/word/2015/wordml/symex" mc:Ignorable="w14 w15 w16se w16cid w16 w16cex w16sdtdh w16du">
   <w:docDefaults>
     <w:rPrDefault>
       <w:rPr>
@@ -2748,144 +2873,383 @@
       </w:pPr>
     </w:pPrDefault>
   </w:docDefaults>
-  <w:latentStyles w:defLockedState="0" w:defUIPriority="99" w:defSemiHidden="1" w:defUnhideWhenUsed="1" w:defQFormat="0" w:count="267">
-    <w:lsdException w:name="Normal" w:semiHidden="0" w:uiPriority="0" w:unhideWhenUsed="0" w:qFormat="1"/>
-    <w:lsdException w:name="heading 1" w:semiHidden="0" w:uiPriority="9" w:unhideWhenUsed="0" w:qFormat="1"/>
-    <w:lsdException w:name="heading 2" w:uiPriority="9" w:qFormat="1"/>
-    <w:lsdException w:name="heading 3" w:uiPriority="9" w:qFormat="1"/>
-    <w:lsdException w:name="heading 4" w:uiPriority="9" w:qFormat="1"/>
-    <w:lsdException w:name="heading 5" w:uiPriority="9" w:qFormat="1"/>
-    <w:lsdException w:name="heading 6" w:uiPriority="9" w:qFormat="1"/>
-    <w:lsdException w:name="heading 7" w:uiPriority="9" w:qFormat="1"/>
-    <w:lsdException w:name="heading 8" w:uiPriority="9" w:qFormat="1"/>
-    <w:lsdException w:name="heading 9" w:uiPriority="9" w:qFormat="1"/>
-    <w:lsdException w:name="toc 1" w:uiPriority="39"/>
-    <w:lsdException w:name="toc 2" w:uiPriority="39"/>
-    <w:lsdException w:name="toc 3" w:uiPriority="39"/>
-    <w:lsdException w:name="toc 4" w:uiPriority="39"/>
-    <w:lsdException w:name="toc 5" w:uiPriority="39"/>
-    <w:lsdException w:name="toc 6" w:uiPriority="39"/>
-    <w:lsdException w:name="toc 7" w:uiPriority="39"/>
-    <w:lsdException w:name="toc 8" w:uiPriority="39"/>
-    <w:lsdException w:name="toc 9" w:uiPriority="39"/>
-    <w:lsdException w:name="caption" w:uiPriority="35" w:qFormat="1"/>
-    <w:lsdException w:name="Title" w:semiHidden="0" w:uiPriority="10" w:unhideWhenUsed="0" w:qFormat="1"/>
-    <w:lsdException w:name="Default Paragraph Font" w:uiPriority="1"/>
-    <w:lsdException w:name="Subtitle" w:semiHidden="0" w:uiPriority="11" w:unhideWhenUsed="0" w:qFormat="1"/>
-    <w:lsdException w:name="Strong" w:semiHidden="0" w:uiPriority="22" w:unhideWhenUsed="0" w:qFormat="1"/>
-    <w:lsdException w:name="Emphasis" w:semiHidden="0" w:uiPriority="20" w:unhideWhenUsed="0" w:qFormat="1"/>
-    <w:lsdException w:name="Table Grid" w:semiHidden="0" w:uiPriority="59" w:unhideWhenUsed="0"/>
-    <w:lsdException w:name="Placeholder Text" w:unhideWhenUsed="0"/>
-    <w:lsdException w:name="No Spacing" w:semiHidden="0" w:uiPriority="1" w:unhideWhenUsed="0" w:qFormat="1"/>
-    <w:lsdException w:name="Light Shading" w:semiHidden="0" w:uiPriority="60" w:unhideWhenUsed="0"/>
-    <w:lsdException w:name="Light List" w:semiHidden="0" w:uiPriority="61" w:unhideWhenUsed="0"/>
-    <w:lsdException w:name="Light Grid" w:semiHidden="0" w:uiPriority="62" w:unhideWhenUsed="0"/>
-    <w:lsdException w:name="Medium Shading 1" w:semiHidden="0" w:uiPriority="63" w:unhideWhenUsed="0"/>
-    <w:lsdException w:name="Medium Shading 2" w:semiHidden="0" w:uiPriority="64" w:unhideWhenUsed="0"/>
-    <w:lsdException w:name="Medium List 1" w:semiHidden="0" w:uiPriority="65" w:unhideWhenUsed="0"/>
-    <w:lsdException w:name="Medium List 2" w:semiHidden="0" w:uiPriority="66" w:unhideWhenUsed="0"/>
-    <w:lsdException w:name="Medium Grid 1" w:semiHidden="0" w:uiPriority="67" w:unhideWhenUsed="0"/>
-    <w:lsdException w:name="Medium Grid 2" w:semiHidden="0" w:uiPriority="68" w:unhideWhenUsed="0"/>
-    <w:lsdException w:name="Medium Grid 3" w:semiHidden="0" w:uiPriority="69" w:unhideWhenUsed="0"/>
-    <w:lsdException w:name="Dark List" w:semiHidden="0" w:uiPriority="70" w:unhideWhenUsed="0"/>
-    <w:lsdException w:name="Colorful Shading" w:semiHidden="0" w:uiPriority="71" w:unhideWhenUsed="0"/>
-    <w:lsdException w:name="Colorful List" w:semiHidden="0" w:uiPriority="72" w:unhideWhenUsed="0"/>
-    <w:lsdException w:name="Colorful Grid" w:semiHidden="0" w:uiPriority="73" w:unhideWhenUsed="0"/>
-    <w:lsdException w:name="Light Shading Accent 1" w:semiHidden="0" w:uiPriority="60" w:unhideWhenUsed="0"/>
-    <w:lsdException w:name="Light List Accent 1" w:semiHidden="0" w:uiPriority="61" w:unhideWhenUsed="0"/>
-    <w:lsdException w:name="Light Grid Accent 1" w:semiHidden="0" w:uiPriority="62" w:unhideWhenUsed="0"/>
-    <w:lsdException w:name="Medium Shading 1 Accent 1" w:semiHidden="0" w:uiPriority="63" w:unhideWhenUsed="0"/>
-    <w:lsdException w:name="Medium Shading 2 Accent 1" w:semiHidden="0" w:uiPriority="64" w:unhideWhenUsed="0"/>
-    <w:lsdException w:name="Medium List 1 Accent 1" w:semiHidden="0" w:uiPriority="65" w:unhideWhenUsed="0"/>
-    <w:lsdException w:name="Revision" w:unhideWhenUsed="0"/>
-    <w:lsdException w:name="List Paragraph" w:semiHidden="0" w:uiPriority="34" w:unhideWhenUsed="0" w:qFormat="1"/>
-    <w:lsdException w:name="Quote" w:semiHidden="0" w:uiPriority="29" w:unhideWhenUsed="0" w:qFormat="1"/>
-    <w:lsdException w:name="Intense Quote" w:semiHidden="0" w:uiPriority="30" w:unhideWhenUsed="0" w:qFormat="1"/>
-    <w:lsdException w:name="Medium List 2 Accent 1" w:semiHidden="0" w:uiPriority="66" w:unhideWhenUsed="0"/>
-    <w:lsdException w:name="Medium Grid 1 Accent 1" w:semiHidden="0" w:uiPriority="67" w:unhideWhenUsed="0"/>
-    <w:lsdException w:name="Medium Grid 2 Accent 1" w:semiHidden="0" w:uiPriority="68" w:unhideWhenUsed="0"/>
-    <w:lsdException w:name="Medium Grid 3 Accent 1" w:semiHidden="0" w:uiPriority="69" w:unhideWhenUsed="0"/>
-    <w:lsdException w:name="Dark List Accent 1" w:semiHidden="0" w:uiPriority="70" w:unhideWhenUsed="0"/>
-    <w:lsdException w:name="Colorful Shading Accent 1" w:semiHidden="0" w:uiPriority="71" w:unhideWhenUsed="0"/>
-    <w:lsdException w:name="Colorful List Accent 1" w:semiHidden="0" w:uiPriority="72" w:unhideWhenUsed="0"/>
-    <w:lsdException w:name="Colorful Grid Accent 1" w:semiHidden="0" w:uiPriority="73" w:unhideWhenUsed="0"/>
-    <w:lsdException w:name="Light Shading Accent 2" w:semiHidden="0" w:uiPriority="60" w:unhideWhenUsed="0"/>
-    <w:lsdException w:name="Light List Accent 2" w:semiHidden="0" w:uiPriority="61" w:unhideWhenUsed="0"/>
-    <w:lsdException w:name="Light Grid Accent 2" w:semiHidden="0" w:uiPriority="62" w:unhideWhenUsed="0"/>
-    <w:lsdException w:name="Medium Shading 1 Accent 2" w:semiHidden="0" w:uiPriority="63" w:unhideWhenUsed="0"/>
-    <w:lsdException w:name="Medium Shading 2 Accent 2" w:semiHidden="0" w:uiPriority="64" w:unhideWhenUsed="0"/>
-    <w:lsdException w:name="Medium List 1 Accent 2" w:semiHidden="0" w:uiPriority="65" w:unhideWhenUsed="0"/>
-    <w:lsdException w:name="Medium List 2 Accent 2" w:semiHidden="0" w:uiPriority="66" w:unhideWhenUsed="0"/>
-    <w:lsdException w:name="Medium Grid 1 Accent 2" w:semiHidden="0" w:uiPriority="67" w:unhideWhenUsed="0"/>
-    <w:lsdException w:name="Medium Grid 2 Accent 2" w:semiHidden="0" w:uiPriority="68" w:unhideWhenUsed="0"/>
-    <w:lsdException w:name="Medium Grid 3 Accent 2" w:semiHidden="0" w:uiPriority="69" w:unhideWhenUsed="0"/>
-    <w:lsdException w:name="Dark List Accent 2" w:semiHidden="0" w:uiPriority="70" w:unhideWhenUsed="0"/>
-    <w:lsdException w:name="Colorful Shading Accent 2" w:semiHidden="0" w:uiPriority="71" w:unhideWhenUsed="0"/>
-    <w:lsdException w:name="Colorful List Accent 2" w:semiHidden="0" w:uiPriority="72" w:unhideWhenUsed="0"/>
-    <w:lsdException w:name="Colorful Grid Accent 2" w:semiHidden="0" w:uiPriority="73" w:unhideWhenUsed="0"/>
-    <w:lsdException w:name="Light Shading Accent 3" w:semiHidden="0" w:uiPriority="60" w:unhideWhenUsed="0"/>
-    <w:lsdException w:name="Light List Accent 3" w:semiHidden="0" w:uiPriority="61" w:unhideWhenUsed="0"/>
-    <w:lsdException w:name="Light Grid Accent 3" w:semiHidden="0" w:uiPriority="62" w:unhideWhenUsed="0"/>
-    <w:lsdException w:name="Medium Shading 1 Accent 3" w:semiHidden="0" w:uiPriority="63" w:unhideWhenUsed="0"/>
-    <w:lsdException w:name="Medium Shading 2 Accent 3" w:semiHidden="0" w:uiPriority="64" w:unhideWhenUsed="0"/>
-    <w:lsdException w:name="Medium List 1 Accent 3" w:semiHidden="0" w:uiPriority="65" w:unhideWhenUsed="0"/>
-    <w:lsdException w:name="Medium List 2 Accent 3" w:semiHidden="0" w:uiPriority="66" w:unhideWhenUsed="0"/>
-    <w:lsdException w:name="Medium Grid 1 Accent 3" w:semiHidden="0" w:uiPriority="67" w:unhideWhenUsed="0"/>
-    <w:lsdException w:name="Medium Grid 2 Accent 3" w:semiHidden="0" w:uiPriority="68" w:unhideWhenUsed="0"/>
-    <w:lsdException w:name="Medium Grid 3 Accent 3" w:semiHidden="0" w:uiPriority="69" w:unhideWhenUsed="0"/>
-    <w:lsdException w:name="Dark List Accent 3" w:semiHidden="0" w:uiPriority="70" w:unhideWhenUsed="0"/>
-    <w:lsdException w:name="Colorful Shading Accent 3" w:semiHidden="0" w:uiPriority="71" w:unhideWhenUsed="0"/>
-    <w:lsdException w:name="Colorful List Accent 3" w:semiHidden="0" w:uiPriority="72" w:unhideWhenUsed="0"/>
-    <w:lsdException w:name="Colorful Grid Accent 3" w:semiHidden="0" w:uiPriority="73" w:unhideWhenUsed="0"/>
-    <w:lsdException w:name="Light Shading Accent 4" w:semiHidden="0" w:uiPriority="60" w:unhideWhenUsed="0"/>
-    <w:lsdException w:name="Light List Accent 4" w:semiHidden="0" w:uiPriority="61" w:unhideWhenUsed="0"/>
-    <w:lsdException w:name="Light Grid Accent 4" w:semiHidden="0" w:uiPriority="62" w:unhideWhenUsed="0"/>
-    <w:lsdException w:name="Medium Shading 1 Accent 4" w:semiHidden="0" w:uiPriority="63" w:unhideWhenUsed="0"/>
-    <w:lsdException w:name="Medium Shading 2 Accent 4" w:semiHidden="0" w:uiPriority="64" w:unhideWhenUsed="0"/>
-    <w:lsdException w:name="Medium List 1 Accent 4" w:semiHidden="0" w:uiPriority="65" w:unhideWhenUsed="0"/>
-    <w:lsdException w:name="Medium List 2 Accent 4" w:semiHidden="0" w:uiPriority="66" w:unhideWhenUsed="0"/>
-    <w:lsdException w:name="Medium Grid 1 Accent 4" w:semiHidden="0" w:uiPriority="67" w:unhideWhenUsed="0"/>
-    <w:lsdException w:name="Medium Grid 2 Accent 4" w:semiHidden="0" w:uiPriority="68" w:unhideWhenUsed="0"/>
-    <w:lsdException w:name="Medium Grid 3 Accent 4" w:semiHidden="0" w:uiPriority="69" w:unhideWhenUsed="0"/>
-    <w:lsdException w:name="Dark List Accent 4" w:semiHidden="0" w:uiPriority="70" w:unhideWhenUsed="0"/>
-    <w:lsdException w:name="Colorful Shading Accent 4" w:semiHidden="0" w:uiPriority="71" w:unhideWhenUsed="0"/>
-    <w:lsdException w:name="Colorful List Accent 4" w:semiHidden="0" w:uiPriority="72" w:unhideWhenUsed="0"/>
-    <w:lsdException w:name="Colorful Grid Accent 4" w:semiHidden="0" w:uiPriority="73" w:unhideWhenUsed="0"/>
-    <w:lsdException w:name="Light Shading Accent 5" w:semiHidden="0" w:uiPriority="60" w:unhideWhenUsed="0"/>
-    <w:lsdException w:name="Light List Accent 5" w:semiHidden="0" w:uiPriority="61" w:unhideWhenUsed="0"/>
-    <w:lsdException w:name="Light Grid Accent 5" w:semiHidden="0" w:uiPriority="62" w:unhideWhenUsed="0"/>
-    <w:lsdException w:name="Medium Shading 1 Accent 5" w:semiHidden="0" w:uiPriority="63" w:unhideWhenUsed="0"/>
-    <w:lsdException w:name="Medium Shading 2 Accent 5" w:semiHidden="0" w:uiPriority="64" w:unhideWhenUsed="0"/>
-    <w:lsdException w:name="Medium List 1 Accent 5" w:semiHidden="0" w:uiPriority="65" w:unhideWhenUsed="0"/>
-    <w:lsdException w:name="Medium List 2 Accent 5" w:semiHidden="0" w:uiPriority="66" w:unhideWhenUsed="0"/>
-    <w:lsdException w:name="Medium Grid 1 Accent 5" w:semiHidden="0" w:uiPriority="67" w:unhideWhenUsed="0"/>
-    <w:lsdException w:name="Medium Grid 2 Accent 5" w:semiHidden="0" w:uiPriority="68" w:unhideWhenUsed="0"/>
-    <w:lsdException w:name="Medium Grid 3 Accent 5" w:semiHidden="0" w:uiPriority="69" w:unhideWhenUsed="0"/>
-    <w:lsdException w:name="Dark List Accent 5" w:semiHidden="0" w:uiPriority="70" w:unhideWhenUsed="0"/>
-    <w:lsdException w:name="Colorful Shading Accent 5" w:semiHidden="0" w:uiPriority="71" w:unhideWhenUsed="0"/>
-    <w:lsdException w:name="Colorful List Accent 5" w:semiHidden="0" w:uiPriority="72" w:unhideWhenUsed="0"/>
-    <w:lsdException w:name="Colorful Grid Accent 5" w:semiHidden="0" w:uiPriority="73" w:unhideWhenUsed="0"/>
-    <w:lsdException w:name="Light Shading Accent 6" w:semiHidden="0" w:uiPriority="60" w:unhideWhenUsed="0"/>
-    <w:lsdException w:name="Light List Accent 6" w:semiHidden="0" w:uiPriority="61" w:unhideWhenUsed="0"/>
-    <w:lsdException w:name="Light Grid Accent 6" w:semiHidden="0" w:uiPriority="62" w:unhideWhenUsed="0"/>
-    <w:lsdException w:name="Medium Shading 1 Accent 6" w:semiHidden="0" w:uiPriority="63" w:unhideWhenUsed="0"/>
-    <w:lsdException w:name="Medium Shading 2 Accent 6" w:semiHidden="0" w:uiPriority="64" w:unhideWhenUsed="0"/>
-    <w:lsdException w:name="Medium List 1 Accent 6" w:semiHidden="0" w:uiPriority="65" w:unhideWhenUsed="0"/>
-    <w:lsdException w:name="Medium List 2 Accent 6" w:semiHidden="0" w:uiPriority="66" w:unhideWhenUsed="0"/>
-    <w:lsdException w:name="Medium Grid 1 Accent 6" w:semiHidden="0" w:uiPriority="67" w:unhideWhenUsed="0"/>
-    <w:lsdException w:name="Medium Grid 2 Accent 6" w:semiHidden="0" w:uiPriority="68" w:unhideWhenUsed="0"/>
-    <w:lsdException w:name="Medium Grid 3 Accent 6" w:semiHidden="0" w:uiPriority="69" w:unhideWhenUsed="0"/>
-    <w:lsdException w:name="Dark List Accent 6" w:semiHidden="0" w:uiPriority="70" w:unhideWhenUsed="0"/>
-    <w:lsdException w:name="Colorful Shading Accent 6" w:semiHidden="0" w:uiPriority="71" w:unhideWhenUsed="0"/>
-    <w:lsdException w:name="Colorful List Accent 6" w:semiHidden="0" w:uiPriority="72" w:unhideWhenUsed="0"/>
-    <w:lsdException w:name="Colorful Grid Accent 6" w:semiHidden="0" w:uiPriority="73" w:unhideWhenUsed="0"/>
-    <w:lsdException w:name="Subtle Emphasis" w:semiHidden="0" w:uiPriority="19" w:unhideWhenUsed="0" w:qFormat="1"/>
-    <w:lsdException w:name="Intense Emphasis" w:semiHidden="0" w:uiPriority="21" w:unhideWhenUsed="0" w:qFormat="1"/>
-    <w:lsdException w:name="Subtle Reference" w:semiHidden="0" w:uiPriority="31" w:unhideWhenUsed="0" w:qFormat="1"/>
-    <w:lsdException w:name="Intense Reference" w:semiHidden="0" w:uiPriority="32" w:unhideWhenUsed="0" w:qFormat="1"/>
-    <w:lsdException w:name="Book Title" w:semiHidden="0" w:uiPriority="33" w:unhideWhenUsed="0" w:qFormat="1"/>
-    <w:lsdException w:name="Bibliography" w:uiPriority="37"/>
-    <w:lsdException w:name="TOC Heading" w:uiPriority="39" w:qFormat="1"/>
+  <w:latentStyles w:defLockedState="0" w:defUIPriority="99" w:defSemiHidden="0" w:defUnhideWhenUsed="0" w:defQFormat="0" w:count="376">
+    <w:lsdException w:name="Normal" w:uiPriority="0" w:qFormat="1"/>
+    <w:lsdException w:name="heading 1" w:uiPriority="9" w:qFormat="1"/>
+    <w:lsdException w:name="heading 2" w:semiHidden="1" w:uiPriority="9" w:unhideWhenUsed="1" w:qFormat="1"/>
+    <w:lsdException w:name="heading 3" w:semiHidden="1" w:uiPriority="9" w:unhideWhenUsed="1" w:qFormat="1"/>
+    <w:lsdException w:name="heading 4" w:semiHidden="1" w:uiPriority="9" w:unhideWhenUsed="1" w:qFormat="1"/>
+    <w:lsdException w:name="heading 5" w:semiHidden="1" w:uiPriority="9" w:unhideWhenUsed="1" w:qFormat="1"/>
+    <w:lsdException w:name="heading 6" w:semiHidden="1" w:uiPriority="9" w:unhideWhenUsed="1" w:qFormat="1"/>
+    <w:lsdException w:name="heading 7" w:semiHidden="1" w:uiPriority="9" w:unhideWhenUsed="1" w:qFormat="1"/>
+    <w:lsdException w:name="heading 8" w:semiHidden="1" w:uiPriority="9" w:unhideWhenUsed="1" w:qFormat="1"/>
+    <w:lsdException w:name="heading 9" w:semiHidden="1" w:uiPriority="9" w:unhideWhenUsed="1" w:qFormat="1"/>
+    <w:lsdException w:name="index 1" w:semiHidden="1" w:unhideWhenUsed="1"/>
+    <w:lsdException w:name="index 2" w:semiHidden="1" w:unhideWhenUsed="1"/>
+    <w:lsdException w:name="index 3" w:semiHidden="1" w:unhideWhenUsed="1"/>
+    <w:lsdException w:name="index 4" w:semiHidden="1" w:unhideWhenUsed="1"/>
+    <w:lsdException w:name="index 5" w:semiHidden="1" w:unhideWhenUsed="1"/>
+    <w:lsdException w:name="index 6" w:semiHidden="1" w:unhideWhenUsed="1"/>
+    <w:lsdException w:name="index 7" w:semiHidden="1" w:unhideWhenUsed="1"/>
+    <w:lsdException w:name="index 8" w:semiHidden="1" w:unhideWhenUsed="1"/>
+    <w:lsdException w:name="index 9" w:semiHidden="1" w:unhideWhenUsed="1"/>
+    <w:lsdException w:name="toc 1" w:semiHidden="1" w:uiPriority="39" w:unhideWhenUsed="1"/>
+    <w:lsdException w:name="toc 2" w:semiHidden="1" w:uiPriority="39" w:unhideWhenUsed="1"/>
+    <w:lsdException w:name="toc 3" w:semiHidden="1" w:uiPriority="39" w:unhideWhenUsed="1"/>
+    <w:lsdException w:name="toc 4" w:semiHidden="1" w:uiPriority="39" w:unhideWhenUsed="1"/>
+    <w:lsdException w:name="toc 5" w:semiHidden="1" w:uiPriority="39" w:unhideWhenUsed="1"/>
+    <w:lsdException w:name="toc 6" w:semiHidden="1" w:uiPriority="39" w:unhideWhenUsed="1"/>
+    <w:lsdException w:name="toc 7" w:semiHidden="1" w:uiPriority="39" w:unhideWhenUsed="1"/>
+    <w:lsdException w:name="toc 8" w:semiHidden="1" w:uiPriority="39" w:unhideWhenUsed="1"/>
+    <w:lsdException w:name="toc 9" w:semiHidden="1" w:uiPriority="39" w:unhideWhenUsed="1"/>
+    <w:lsdException w:name="Normal Indent" w:semiHidden="1" w:unhideWhenUsed="1"/>
+    <w:lsdException w:name="footnote text" w:semiHidden="1" w:unhideWhenUsed="1"/>
+    <w:lsdException w:name="annotation text" w:semiHidden="1" w:unhideWhenUsed="1"/>
+    <w:lsdException w:name="header" w:semiHidden="1" w:unhideWhenUsed="1"/>
+    <w:lsdException w:name="footer" w:semiHidden="1" w:unhideWhenUsed="1"/>
+    <w:lsdException w:name="index heading" w:semiHidden="1" w:unhideWhenUsed="1"/>
+    <w:lsdException w:name="caption" w:semiHidden="1" w:uiPriority="35" w:unhideWhenUsed="1" w:qFormat="1"/>
+    <w:lsdException w:name="table of figures" w:semiHidden="1" w:unhideWhenUsed="1"/>
+    <w:lsdException w:name="envelope address" w:semiHidden="1" w:unhideWhenUsed="1"/>
+    <w:lsdException w:name="envelope return" w:semiHidden="1" w:unhideWhenUsed="1"/>
+    <w:lsdException w:name="footnote reference" w:semiHidden="1" w:unhideWhenUsed="1"/>
+    <w:lsdException w:name="annotation reference" w:semiHidden="1" w:unhideWhenUsed="1"/>
+    <w:lsdException w:name="line number" w:semiHidden="1" w:unhideWhenUsed="1"/>
+    <w:lsdException w:name="page number" w:semiHidden="1" w:unhideWhenUsed="1"/>
+    <w:lsdException w:name="endnote reference" w:semiHidden="1" w:unhideWhenUsed="1"/>
+    <w:lsdException w:name="endnote text" w:semiHidden="1" w:unhideWhenUsed="1"/>
+    <w:lsdException w:name="table of authorities" w:semiHidden="1" w:unhideWhenUsed="1"/>
+    <w:lsdException w:name="macro" w:semiHidden="1" w:unhideWhenUsed="1"/>
+    <w:lsdException w:name="toa heading" w:semiHidden="1" w:unhideWhenUsed="1"/>
+    <w:lsdException w:name="List" w:semiHidden="1" w:unhideWhenUsed="1"/>
+    <w:lsdException w:name="List Bullet" w:semiHidden="1" w:unhideWhenUsed="1"/>
+    <w:lsdException w:name="List Number" w:semiHidden="1" w:unhideWhenUsed="1"/>
+    <w:lsdException w:name="List 2" w:semiHidden="1" w:unhideWhenUsed="1"/>
+    <w:lsdException w:name="List 3" w:semiHidden="1" w:unhideWhenUsed="1"/>
+    <w:lsdException w:name="List 4" w:semiHidden="1" w:unhideWhenUsed="1"/>
+    <w:lsdException w:name="List 5" w:semiHidden="1" w:unhideWhenUsed="1"/>
+    <w:lsdException w:name="List Bullet 2" w:semiHidden="1" w:unhideWhenUsed="1"/>
+    <w:lsdException w:name="List Bullet 3" w:semiHidden="1" w:unhideWhenUsed="1"/>
+    <w:lsdException w:name="List Bullet 4" w:semiHidden="1" w:unhideWhenUsed="1"/>
+    <w:lsdException w:name="List Bullet 5" w:semiHidden="1" w:unhideWhenUsed="1"/>
+    <w:lsdException w:name="List Number 2" w:semiHidden="1" w:unhideWhenUsed="1"/>
+    <w:lsdException w:name="List Number 3" w:semiHidden="1" w:unhideWhenUsed="1"/>
+    <w:lsdException w:name="List Number 4" w:semiHidden="1" w:unhideWhenUsed="1"/>
+    <w:lsdException w:name="List Number 5" w:semiHidden="1" w:unhideWhenUsed="1"/>
+    <w:lsdException w:name="Title" w:uiPriority="10" w:qFormat="1"/>
+    <w:lsdException w:name="Closing" w:semiHidden="1" w:unhideWhenUsed="1"/>
+    <w:lsdException w:name="Signature" w:semiHidden="1" w:unhideWhenUsed="1"/>
+    <w:lsdException w:name="Default Paragraph Font" w:semiHidden="1" w:uiPriority="1" w:unhideWhenUsed="1"/>
+    <w:lsdException w:name="Body Text" w:semiHidden="1" w:unhideWhenUsed="1"/>
+    <w:lsdException w:name="Body Text Indent" w:semiHidden="1" w:unhideWhenUsed="1"/>
+    <w:lsdException w:name="List Continue" w:semiHidden="1" w:unhideWhenUsed="1"/>
+    <w:lsdException w:name="List Continue 2" w:semiHidden="1" w:unhideWhenUsed="1"/>
+    <w:lsdException w:name="List Continue 3" w:semiHidden="1" w:unhideWhenUsed="1"/>
+    <w:lsdException w:name="List Continue 4" w:semiHidden="1" w:unhideWhenUsed="1"/>
+    <w:lsdException w:name="List Continue 5" w:semiHidden="1" w:unhideWhenUsed="1"/>
+    <w:lsdException w:name="Message Header" w:semiHidden="1" w:unhideWhenUsed="1"/>
+    <w:lsdException w:name="Subtitle" w:uiPriority="11" w:qFormat="1"/>
+    <w:lsdException w:name="Salutation" w:semiHidden="1" w:unhideWhenUsed="1"/>
+    <w:lsdException w:name="Date" w:semiHidden="1" w:unhideWhenUsed="1"/>
+    <w:lsdException w:name="Body Text First Indent" w:semiHidden="1" w:unhideWhenUsed="1"/>
+    <w:lsdException w:name="Body Text First Indent 2" w:semiHidden="1" w:unhideWhenUsed="1"/>
+    <w:lsdException w:name="Note Heading" w:semiHidden="1" w:unhideWhenUsed="1"/>
+    <w:lsdException w:name="Body Text 2" w:semiHidden="1" w:unhideWhenUsed="1"/>
+    <w:lsdException w:name="Body Text 3" w:semiHidden="1" w:unhideWhenUsed="1"/>
+    <w:lsdException w:name="Body Text Indent 2" w:semiHidden="1" w:unhideWhenUsed="1"/>
+    <w:lsdException w:name="Body Text Indent 3" w:semiHidden="1" w:unhideWhenUsed="1"/>
+    <w:lsdException w:name="Block Text" w:semiHidden="1" w:unhideWhenUsed="1"/>
+    <w:lsdException w:name="Hyperlink" w:semiHidden="1" w:unhideWhenUsed="1"/>
+    <w:lsdException w:name="FollowedHyperlink" w:semiHidden="1" w:unhideWhenUsed="1"/>
+    <w:lsdException w:name="Strong" w:uiPriority="22" w:qFormat="1"/>
+    <w:lsdException w:name="Emphasis" w:uiPriority="20" w:qFormat="1"/>
+    <w:lsdException w:name="Document Map" w:semiHidden="1" w:unhideWhenUsed="1"/>
+    <w:lsdException w:name="Plain Text" w:semiHidden="1" w:unhideWhenUsed="1"/>
+    <w:lsdException w:name="E-mail Signature" w:semiHidden="1" w:unhideWhenUsed="1"/>
+    <w:lsdException w:name="HTML Top of Form" w:semiHidden="1" w:unhideWhenUsed="1"/>
+    <w:lsdException w:name="HTML Bottom of Form" w:semiHidden="1" w:unhideWhenUsed="1"/>
+    <w:lsdException w:name="Normal (Web)" w:semiHidden="1" w:unhideWhenUsed="1"/>
+    <w:lsdException w:name="HTML Acronym" w:semiHidden="1" w:unhideWhenUsed="1"/>
+    <w:lsdException w:name="HTML Address" w:semiHidden="1" w:unhideWhenUsed="1"/>
+    <w:lsdException w:name="HTML Cite" w:semiHidden="1" w:unhideWhenUsed="1"/>
+    <w:lsdException w:name="HTML Code" w:semiHidden="1" w:unhideWhenUsed="1"/>
+    <w:lsdException w:name="HTML Definition" w:semiHidden="1" w:unhideWhenUsed="1"/>
+    <w:lsdException w:name="HTML Keyboard" w:semiHidden="1" w:unhideWhenUsed="1"/>
+    <w:lsdException w:name="HTML Preformatted" w:semiHidden="1" w:unhideWhenUsed="1"/>
+    <w:lsdException w:name="HTML Sample" w:semiHidden="1" w:unhideWhenUsed="1"/>
+    <w:lsdException w:name="HTML Typewriter" w:semiHidden="1" w:unhideWhenUsed="1"/>
+    <w:lsdException w:name="HTML Variable" w:semiHidden="1" w:unhideWhenUsed="1"/>
+    <w:lsdException w:name="Normal Table" w:semiHidden="1" w:unhideWhenUsed="1"/>
+    <w:lsdException w:name="annotation subject" w:semiHidden="1" w:unhideWhenUsed="1"/>
+    <w:lsdException w:name="No List" w:semiHidden="1" w:unhideWhenUsed="1"/>
+    <w:lsdException w:name="Outline List 1" w:semiHidden="1" w:unhideWhenUsed="1"/>
+    <w:lsdException w:name="Outline List 2" w:semiHidden="1" w:unhideWhenUsed="1"/>
+    <w:lsdException w:name="Outline List 3" w:semiHidden="1" w:unhideWhenUsed="1"/>
+    <w:lsdException w:name="Table Simple 1" w:semiHidden="1" w:unhideWhenUsed="1"/>
+    <w:lsdException w:name="Table Simple 2" w:semiHidden="1" w:unhideWhenUsed="1"/>
+    <w:lsdException w:name="Table Simple 3" w:semiHidden="1" w:unhideWhenUsed="1"/>
+    <w:lsdException w:name="Table Classic 1" w:semiHidden="1" w:unhideWhenUsed="1"/>
+    <w:lsdException w:name="Table Classic 2" w:semiHidden="1" w:unhideWhenUsed="1"/>
+    <w:lsdException w:name="Table Classic 3" w:semiHidden="1" w:unhideWhenUsed="1"/>
+    <w:lsdException w:name="Table Classic 4" w:semiHidden="1" w:unhideWhenUsed="1"/>
+    <w:lsdException w:name="Table Colorful 1" w:semiHidden="1" w:unhideWhenUsed="1"/>
+    <w:lsdException w:name="Table Colorful 2" w:semiHidden="1" w:unhideWhenUsed="1"/>
+    <w:lsdException w:name="Table Colorful 3" w:semiHidden="1" w:unhideWhenUsed="1"/>
+    <w:lsdException w:name="Table Columns 1" w:semiHidden="1" w:unhideWhenUsed="1"/>
+    <w:lsdException w:name="Table Columns 2" w:semiHidden="1" w:unhideWhenUsed="1"/>
+    <w:lsdException w:name="Table Columns 3" w:semiHidden="1" w:unhideWhenUsed="1"/>
+    <w:lsdException w:name="Table Columns 4" w:semiHidden="1" w:unhideWhenUsed="1"/>
+    <w:lsdException w:name="Table Columns 5" w:semiHidden="1" w:unhideWhenUsed="1"/>
+    <w:lsdException w:name="Table Grid 1" w:semiHidden="1" w:unhideWhenUsed="1"/>
+    <w:lsdException w:name="Table Grid 2" w:semiHidden="1" w:unhideWhenUsed="1"/>
+    <w:lsdException w:name="Table Grid 3" w:semiHidden="1" w:unhideWhenUsed="1"/>
+    <w:lsdException w:name="Table Grid 4" w:semiHidden="1" w:unhideWhenUsed="1"/>
+    <w:lsdException w:name="Table Grid 5" w:semiHidden="1" w:unhideWhenUsed="1"/>
+    <w:lsdException w:name="Table Grid 6" w:semiHidden="1" w:unhideWhenUsed="1"/>
+    <w:lsdException w:name="Table Grid 7" w:semiHidden="1" w:unhideWhenUsed="1"/>
+    <w:lsdException w:name="Table Grid 8" w:semiHidden="1" w:unhideWhenUsed="1"/>
+    <w:lsdException w:name="Table List 1" w:semiHidden="1" w:unhideWhenUsed="1"/>
+    <w:lsdException w:name="Table List 2" w:semiHidden="1" w:unhideWhenUsed="1"/>
+    <w:lsdException w:name="Table List 3" w:semiHidden="1" w:unhideWhenUsed="1"/>
+    <w:lsdException w:name="Table List 4" w:semiHidden="1" w:unhideWhenUsed="1"/>
+    <w:lsdException w:name="Table List 5" w:semiHidden="1" w:unhideWhenUsed="1"/>
+    <w:lsdException w:name="Table List 6" w:semiHidden="1" w:unhideWhenUsed="1"/>
+    <w:lsdException w:name="Table List 7" w:semiHidden="1" w:unhideWhenUsed="1"/>
+    <w:lsdException w:name="Table List 8" w:semiHidden="1" w:unhideWhenUsed="1"/>
+    <w:lsdException w:name="Table 3D effects 1" w:semiHidden="1" w:unhideWhenUsed="1"/>
+    <w:lsdException w:name="Table 3D effects 2" w:semiHidden="1" w:unhideWhenUsed="1"/>
+    <w:lsdException w:name="Table 3D effects 3" w:semiHidden="1" w:unhideWhenUsed="1"/>
+    <w:lsdException w:name="Table Contemporary" w:semiHidden="1" w:unhideWhenUsed="1"/>
+    <w:lsdException w:name="Table Elegant" w:semiHidden="1" w:unhideWhenUsed="1"/>
+    <w:lsdException w:name="Table Professional" w:semiHidden="1" w:unhideWhenUsed="1"/>
+    <w:lsdException w:name="Table Subtle 1" w:semiHidden="1" w:unhideWhenUsed="1"/>
+    <w:lsdException w:name="Table Subtle 2" w:semiHidden="1" w:unhideWhenUsed="1"/>
+    <w:lsdException w:name="Table Web 1" w:semiHidden="1" w:unhideWhenUsed="1"/>
+    <w:lsdException w:name="Table Web 2" w:semiHidden="1" w:unhideWhenUsed="1"/>
+    <w:lsdException w:name="Table Web 3" w:semiHidden="1" w:unhideWhenUsed="1"/>
+    <w:lsdException w:name="Balloon Text" w:semiHidden="1" w:unhideWhenUsed="1"/>
+    <w:lsdException w:name="Table Grid" w:uiPriority="59"/>
+    <w:lsdException w:name="Table Theme" w:semiHidden="1" w:unhideWhenUsed="1"/>
+    <w:lsdException w:name="Placeholder Text" w:semiHidden="1"/>
+    <w:lsdException w:name="No Spacing" w:uiPriority="1" w:qFormat="1"/>
+    <w:lsdException w:name="Light Shading" w:uiPriority="60"/>
+    <w:lsdException w:name="Light List" w:uiPriority="61"/>
+    <w:lsdException w:name="Light Grid" w:uiPriority="62"/>
+    <w:lsdException w:name="Medium Shading 1" w:uiPriority="63"/>
+    <w:lsdException w:name="Medium Shading 2" w:uiPriority="64"/>
+    <w:lsdException w:name="Medium List 1" w:uiPriority="65"/>
+    <w:lsdException w:name="Medium List 2" w:uiPriority="66"/>
+    <w:lsdException w:name="Medium Grid 1" w:uiPriority="67"/>
+    <w:lsdException w:name="Medium Grid 2" w:uiPriority="68"/>
+    <w:lsdException w:name="Medium Grid 3" w:uiPriority="69"/>
+    <w:lsdException w:name="Dark List" w:uiPriority="70"/>
+    <w:lsdException w:name="Colorful Shading" w:uiPriority="71"/>
+    <w:lsdException w:name="Colorful List" w:uiPriority="72"/>
+    <w:lsdException w:name="Colorful Grid" w:uiPriority="73"/>
+    <w:lsdException w:name="Light Shading Accent 1" w:uiPriority="60"/>
+    <w:lsdException w:name="Light List Accent 1" w:uiPriority="61"/>
+    <w:lsdException w:name="Light Grid Accent 1" w:uiPriority="62"/>
+    <w:lsdException w:name="Medium Shading 1 Accent 1" w:uiPriority="63"/>
+    <w:lsdException w:name="Medium Shading 2 Accent 1" w:uiPriority="64"/>
+    <w:lsdException w:name="Medium List 1 Accent 1" w:uiPriority="65"/>
+    <w:lsdException w:name="Revision" w:semiHidden="1"/>
+    <w:lsdException w:name="List Paragraph" w:uiPriority="34" w:qFormat="1"/>
+    <w:lsdException w:name="Quote" w:uiPriority="29" w:qFormat="1"/>
+    <w:lsdException w:name="Intense Quote" w:uiPriority="30" w:qFormat="1"/>
+    <w:lsdException w:name="Medium List 2 Accent 1" w:uiPriority="66"/>
+    <w:lsdException w:name="Medium Grid 1 Accent 1" w:uiPriority="67"/>
+    <w:lsdException w:name="Medium Grid 2 Accent 1" w:uiPriority="68"/>
+    <w:lsdException w:name="Medium Grid 3 Accent 1" w:uiPriority="69"/>
+    <w:lsdException w:name="Dark List Accent 1" w:uiPriority="70"/>
+    <w:lsdException w:name="Colorful Shading Accent 1" w:uiPriority="71"/>
+    <w:lsdException w:name="Colorful List Accent 1" w:uiPriority="72"/>
+    <w:lsdException w:name="Colorful Grid Accent 1" w:uiPriority="73"/>
+    <w:lsdException w:name="Light Shading Accent 2" w:uiPriority="60"/>
+    <w:lsdException w:name="Light List Accent 2" w:uiPriority="61"/>
+    <w:lsdException w:name="Light Grid Accent 2" w:uiPriority="62"/>
+    <w:lsdException w:name="Medium Shading 1 Accent 2" w:uiPriority="63"/>
+    <w:lsdException w:name="Medium Shading 2 Accent 2" w:uiPriority="64"/>
+    <w:lsdException w:name="Medium List 1 Accent 2" w:uiPriority="65"/>
+    <w:lsdException w:name="Medium List 2 Accent 2" w:uiPriority="66"/>
+    <w:lsdException w:name="Medium Grid 1 Accent 2" w:uiPriority="67"/>
+    <w:lsdException w:name="Medium Grid 2 Accent 2" w:uiPriority="68"/>
+    <w:lsdException w:name="Medium Grid 3 Accent 2" w:uiPriority="69"/>
+    <w:lsdException w:name="Dark List Accent 2" w:uiPriority="70"/>
+    <w:lsdException w:name="Colorful Shading Accent 2" w:uiPriority="71"/>
+    <w:lsdException w:name="Colorful List Accent 2" w:uiPriority="72"/>
+    <w:lsdException w:name="Colorful Grid Accent 2" w:uiPriority="73"/>
+    <w:lsdException w:name="Light Shading Accent 3" w:uiPriority="60"/>
+    <w:lsdException w:name="Light List Accent 3" w:uiPriority="61"/>
+    <w:lsdException w:name="Light Grid Accent 3" w:uiPriority="62"/>
+    <w:lsdException w:name="Medium Shading 1 Accent 3" w:uiPriority="63"/>
+    <w:lsdException w:name="Medium Shading 2 Accent 3" w:uiPriority="64"/>
+    <w:lsdException w:name="Medium List 1 Accent 3" w:uiPriority="65"/>
+    <w:lsdException w:name="Medium List 2 Accent 3" w:uiPriority="66"/>
+    <w:lsdException w:name="Medium Grid 1 Accent 3" w:uiPriority="67"/>
+    <w:lsdException w:name="Medium Grid 2 Accent 3" w:uiPriority="68"/>
+    <w:lsdException w:name="Medium Grid 3 Accent 3" w:uiPriority="69"/>
+    <w:lsdException w:name="Dark List Accent 3" w:uiPriority="70"/>
+    <w:lsdException w:name="Colorful Shading Accent 3" w:uiPriority="71"/>
+    <w:lsdException w:name="Colorful List Accent 3" w:uiPriority="72"/>
+    <w:lsdException w:name="Colorful Grid Accent 3" w:uiPriority="73"/>
+    <w:lsdException w:name="Light Shading Accent 4" w:uiPriority="60"/>
+    <w:lsdException w:name="Light List Accent 4" w:uiPriority="61"/>
+    <w:lsdException w:name="Light Grid Accent 4" w:uiPriority="62"/>
+    <w:lsdException w:name="Medium Shading 1 Accent 4" w:uiPriority="63"/>
+    <w:lsdException w:name="Medium Shading 2 Accent 4" w:uiPriority="64"/>
+    <w:lsdException w:name="Medium List 1 Accent 4" w:uiPriority="65"/>
+    <w:lsdException w:name="Medium List 2 Accent 4" w:uiPriority="66"/>
+    <w:lsdException w:name="Medium Grid 1 Accent 4" w:uiPriority="67"/>
+    <w:lsdException w:name="Medium Grid 2 Accent 4" w:uiPriority="68"/>
+    <w:lsdException w:name="Medium Grid 3 Accent 4" w:uiPriority="69"/>
+    <w:lsdException w:name="Dark List Accent 4" w:uiPriority="70"/>
+    <w:lsdException w:name="Colorful Shading Accent 4" w:uiPriority="71"/>
+    <w:lsdException w:name="Colorful List Accent 4" w:uiPriority="72"/>
+    <w:lsdException w:name="Colorful Grid Accent 4" w:uiPriority="73"/>
+    <w:lsdException w:name="Light Shading Accent 5" w:uiPriority="60"/>
+    <w:lsdException w:name="Light List Accent 5" w:uiPriority="61"/>
+    <w:lsdException w:name="Light Grid Accent 5" w:uiPriority="62"/>
+    <w:lsdException w:name="Medium Shading 1 Accent 5" w:uiPriority="63"/>
+    <w:lsdException w:name="Medium Shading 2 Accent 5" w:uiPriority="64"/>
+    <w:lsdException w:name="Medium List 1 Accent 5" w:uiPriority="65"/>
+    <w:lsdException w:name="Medium List 2 Accent 5" w:uiPriority="66"/>
+    <w:lsdException w:name="Medium Grid 1 Accent 5" w:uiPriority="67"/>
+    <w:lsdException w:name="Medium Grid 2 Accent 5" w:uiPriority="68"/>
+    <w:lsdException w:name="Medium Grid 3 Accent 5" w:uiPriority="69"/>
+    <w:lsdException w:name="Dark List Accent 5" w:uiPriority="70"/>
+    <w:lsdException w:name="Colorful Shading Accent 5" w:uiPriority="71"/>
+    <w:lsdException w:name="Colorful List Accent 5" w:uiPriority="72"/>
+    <w:lsdException w:name="Colorful Grid Accent 5" w:uiPriority="73"/>
+    <w:lsdException w:name="Light Shading Accent 6" w:uiPriority="60"/>
+    <w:lsdException w:name="Light List Accent 6" w:uiPriority="61"/>
+    <w:lsdException w:name="Light Grid Accent 6" w:uiPriority="62"/>
+    <w:lsdException w:name="Medium Shading 1 Accent 6" w:uiPriority="63"/>
+    <w:lsdException w:name="Medium Shading 2 Accent 6" w:uiPriority="64"/>
+    <w:lsdException w:name="Medium List 1 Accent 6" w:uiPriority="65"/>
+    <w:lsdException w:name="Medium List 2 Accent 6" w:uiPriority="66"/>
+    <w:lsdException w:name="Medium Grid 1 Accent 6" w:uiPriority="67"/>
+    <w:lsdException w:name="Medium Grid 2 Accent 6" w:uiPriority="68"/>
+    <w:lsdException w:name="Medium Grid 3 Accent 6" w:uiPriority="69"/>
+    <w:lsdException w:name="Dark List Accent 6" w:uiPriority="70"/>
+    <w:lsdException w:name="Colorful Shading Accent 6" w:uiPriority="71"/>
+    <w:lsdException w:name="Colorful List Accent 6" w:uiPriority="72"/>
+    <w:lsdException w:name="Colorful Grid Accent 6" w:uiPriority="73"/>
+    <w:lsdException w:name="Subtle Emphasis" w:uiPriority="19" w:qFormat="1"/>
+    <w:lsdException w:name="Intense Emphasis" w:uiPriority="21" w:qFormat="1"/>
+    <w:lsdException w:name="Subtle Reference" w:uiPriority="31" w:qFormat="1"/>
+    <w:lsdException w:name="Intense Reference" w:uiPriority="32" w:qFormat="1"/>
+    <w:lsdException w:name="Book Title" w:uiPriority="33" w:qFormat="1"/>
+    <w:lsdException w:name="Bibliography" w:semiHidden="1" w:uiPriority="37" w:unhideWhenUsed="1"/>
+    <w:lsdException w:name="TOC Heading" w:semiHidden="1" w:uiPriority="39" w:unhideWhenUsed="1" w:qFormat="1"/>
+    <w:lsdException w:name="Plain Table 1" w:uiPriority="41"/>
+    <w:lsdException w:name="Plain Table 2" w:uiPriority="42"/>
+    <w:lsdException w:name="Plain Table 3" w:uiPriority="43"/>
+    <w:lsdException w:name="Plain Table 4" w:uiPriority="44"/>
+    <w:lsdException w:name="Plain Table 5" w:uiPriority="45"/>
+    <w:lsdException w:name="Grid Table Light" w:uiPriority="40"/>
+    <w:lsdException w:name="Grid Table 1 Light" w:uiPriority="46"/>
+    <w:lsdException w:name="Grid Table 2" w:uiPriority="47"/>
+    <w:lsdException w:name="Grid Table 3" w:uiPriority="48"/>
+    <w:lsdException w:name="Grid Table 4" w:uiPriority="49"/>
+    <w:lsdException w:name="Grid Table 5 Dark" w:uiPriority="50"/>
+    <w:lsdException w:name="Grid Table 6 Colorful" w:uiPriority="51"/>
+    <w:lsdException w:name="Grid Table 7 Colorful" w:uiPriority="52"/>
+    <w:lsdException w:name="Grid Table 1 Light Accent 1" w:uiPriority="46"/>
+    <w:lsdException w:name="Grid Table 2 Accent 1" w:uiPriority="47"/>
+    <w:lsdException w:name="Grid Table 3 Accent 1" w:uiPriority="48"/>
+    <w:lsdException w:name="Grid Table 4 Accent 1" w:uiPriority="49"/>
+    <w:lsdException w:name="Grid Table 5 Dark Accent 1" w:uiPriority="50"/>
+    <w:lsdException w:name="Grid Table 6 Colorful Accent 1" w:uiPriority="51"/>
+    <w:lsdException w:name="Grid Table 7 Colorful Accent 1" w:uiPriority="52"/>
+    <w:lsdException w:name="Grid Table 1 Light Accent 2" w:uiPriority="46"/>
+    <w:lsdException w:name="Grid Table 2 Accent 2" w:uiPriority="47"/>
+    <w:lsdException w:name="Grid Table 3 Accent 2" w:uiPriority="48"/>
+    <w:lsdException w:name="Grid Table 4 Accent 2" w:uiPriority="49"/>
+    <w:lsdException w:name="Grid Table 5 Dark Accent 2" w:uiPriority="50"/>
+    <w:lsdException w:name="Grid Table 6 Colorful Accent 2" w:uiPriority="51"/>
+    <w:lsdException w:name="Grid Table 7 Colorful Accent 2" w:uiPriority="52"/>
+    <w:lsdException w:name="Grid Table 1 Light Accent 3" w:uiPriority="46"/>
+    <w:lsdException w:name="Grid Table 2 Accent 3" w:uiPriority="47"/>
+    <w:lsdException w:name="Grid Table 3 Accent 3" w:uiPriority="48"/>
+    <w:lsdException w:name="Grid Table 4 Accent 3" w:uiPriority="49"/>
+    <w:lsdException w:name="Grid Table 5 Dark Accent 3" w:uiPriority="50"/>
+    <w:lsdException w:name="Grid Table 6 Colorful Accent 3" w:uiPriority="51"/>
+    <w:lsdException w:name="Grid Table 7 Colorful Accent 3" w:uiPriority="52"/>
+    <w:lsdException w:name="Grid Table 1 Light Accent 4" w:uiPriority="46"/>
+    <w:lsdException w:name="Grid Table 2 Accent 4" w:uiPriority="47"/>
+    <w:lsdException w:name="Grid Table 3 Accent 4" w:uiPriority="48"/>
+    <w:lsdException w:name="Grid Table 4 Accent 4" w:uiPriority="49"/>
+    <w:lsdException w:name="Grid Table 5 Dark Accent 4" w:uiPriority="50"/>
+    <w:lsdException w:name="Grid Table 6 Colorful Accent 4" w:uiPriority="51"/>
+    <w:lsdException w:name="Grid Table 7 Colorful Accent 4" w:uiPriority="52"/>
+    <w:lsdException w:name="Grid Table 1 Light Accent 5" w:uiPriority="46"/>
+    <w:lsdException w:name="Grid Table 2 Accent 5" w:uiPriority="47"/>
+    <w:lsdException w:name="Grid Table 3 Accent 5" w:uiPriority="48"/>
+    <w:lsdException w:name="Grid Table 4 Accent 5" w:uiPriority="49"/>
+    <w:lsdException w:name="Grid Table 5 Dark Accent 5" w:uiPriority="50"/>
+    <w:lsdException w:name="Grid Table 6 Colorful Accent 5" w:uiPriority="51"/>
+    <w:lsdException w:name="Grid Table 7 Colorful Accent 5" w:uiPriority="52"/>
+    <w:lsdException w:name="Grid Table 1 Light Accent 6" w:uiPriority="46"/>
+    <w:lsdException w:name="Grid Table 2 Accent 6" w:uiPriority="47"/>
+    <w:lsdException w:name="Grid Table 3 Accent 6" w:uiPriority="48"/>
+    <w:lsdException w:name="Grid Table 4 Accent 6" w:uiPriority="49"/>
+    <w:lsdException w:name="Grid Table 5 Dark Accent 6" w:uiPriority="50"/>
+    <w:lsdException w:name="Grid Table 6 Colorful Accent 6" w:uiPriority="51"/>
+    <w:lsdException w:name="Grid Table 7 Colorful Accent 6" w:uiPriority="52"/>
+    <w:lsdException w:name="List Table 1 Light" w:uiPriority="46"/>
+    <w:lsdException w:name="List Table 2" w:uiPriority="47"/>
+    <w:lsdException w:name="List Table 3" w:uiPriority="48"/>
+    <w:lsdException w:name="List Table 4" w:uiPriority="49"/>
+    <w:lsdException w:name="List Table 5 Dark" w:uiPriority="50"/>
+    <w:lsdException w:name="List Table 6 Colorful" w:uiPriority="51"/>
+    <w:lsdException w:name="List Table 7 Colorful" w:uiPriority="52"/>
+    <w:lsdException w:name="List Table 1 Light Accent 1" w:uiPriority="46"/>
+    <w:lsdException w:name="List Table 2 Accent 1" w:uiPriority="47"/>
+    <w:lsdException w:name="List Table 3 Accent 1" w:uiPriority="48"/>
+    <w:lsdException w:name="List Table 4 Accent 1" w:uiPriority="49"/>
+    <w:lsdException w:name="List Table 5 Dark Accent 1" w:uiPriority="50"/>
+    <w:lsdException w:name="List Table 6 Colorful Accent 1" w:uiPriority="51"/>
+    <w:lsdException w:name="List Table 7 Colorful Accent 1" w:uiPriority="52"/>
+    <w:lsdException w:name="List Table 1 Light Accent 2" w:uiPriority="46"/>
+    <w:lsdException w:name="List Table 2 Accent 2" w:uiPriority="47"/>
+    <w:lsdException w:name="List Table 3 Accent 2" w:uiPriority="48"/>
+    <w:lsdException w:name="List Table 4 Accent 2" w:uiPriority="49"/>
+    <w:lsdException w:name="List Table 5 Dark Accent 2" w:uiPriority="50"/>
+    <w:lsdException w:name="List Table 6 Colorful Accent 2" w:uiPriority="51"/>
+    <w:lsdException w:name="List Table 7 Colorful Accent 2" w:uiPriority="52"/>
+    <w:lsdException w:name="List Table 1 Light Accent 3" w:uiPriority="46"/>
+    <w:lsdException w:name="List Table 2 Accent 3" w:uiPriority="47"/>
+    <w:lsdException w:name="List Table 3 Accent 3" w:uiPriority="48"/>
+    <w:lsdException w:name="List Table 4 Accent 3" w:uiPriority="49"/>
+    <w:lsdException w:name="List Table 5 Dark Accent 3" w:uiPriority="50"/>
+    <w:lsdException w:name="List Table 6 Colorful Accent 3" w:uiPriority="51"/>
+    <w:lsdException w:name="List Table 7 Colorful Accent 3" w:uiPriority="52"/>
+    <w:lsdException w:name="List Table 1 Light Accent 4" w:uiPriority="46"/>
+    <w:lsdException w:name="List Table 2 Accent 4" w:uiPriority="47"/>
+    <w:lsdException w:name="List Table 3 Accent 4" w:uiPriority="48"/>
+    <w:lsdException w:name="List Table 4 Accent 4" w:uiPriority="49"/>
+    <w:lsdException w:name="List Table 5 Dark Accent 4" w:uiPriority="50"/>
+    <w:lsdException w:name="List Table 6 Colorful Accent 4" w:uiPriority="51"/>
+    <w:lsdException w:name="List Table 7 Colorful Accent 4" w:uiPriority="52"/>
+    <w:lsdException w:name="List Table 1 Light Accent 5" w:uiPriority="46"/>
+    <w:lsdException w:name="List Table 2 Accent 5" w:uiPriority="47"/>
+    <w:lsdException w:name="List Table 3 Accent 5" w:uiPriority="48"/>
+    <w:lsdException w:name="List Table 4 Accent 5" w:uiPriority="49"/>
+    <w:lsdException w:name="List Table 5 Dark Accent 5" w:uiPriority="50"/>
+    <w:lsdException w:name="List Table 6 Colorful Accent 5" w:uiPriority="51"/>
+    <w:lsdException w:name="List Table 7 Colorful Accent 5" w:uiPriority="52"/>
+    <w:lsdException w:name="List Table 1 Light Accent 6" w:uiPriority="46"/>
+    <w:lsdException w:name="List Table 2 Accent 6" w:uiPriority="47"/>
+    <w:lsdException w:name="List Table 3 Accent 6" w:uiPriority="48"/>
+    <w:lsdException w:name="List Table 4 Accent 6" w:uiPriority="49"/>
+    <w:lsdException w:name="List Table 5 Dark Accent 6" w:uiPriority="50"/>
+    <w:lsdException w:name="List Table 6 Colorful Accent 6" w:uiPriority="51"/>
+    <w:lsdException w:name="List Table 7 Colorful Accent 6" w:uiPriority="52"/>
+    <w:lsdException w:name="Mention" w:semiHidden="1" w:unhideWhenUsed="1"/>
+    <w:lsdException w:name="Smart Hyperlink" w:semiHidden="1" w:unhideWhenUsed="1"/>
+    <w:lsdException w:name="Hashtag" w:semiHidden="1" w:unhideWhenUsed="1"/>
+    <w:lsdException w:name="Unresolved Mention" w:semiHidden="1" w:unhideWhenUsed="1"/>
+    <w:lsdException w:name="Smart Link" w:semiHidden="1" w:unhideWhenUsed="1"/>
   </w:latentStyles>
   <w:style w:type="paragraph" w:default="1" w:styleId="Normal">
     <w:name w:val="Normal"/>
@@ -2958,7 +3322,6 @@
     <w:uiPriority w:val="99"/>
     <w:semiHidden/>
     <w:unhideWhenUsed/>
-    <w:qFormat/>
     <w:tblPr>
       <w:tblInd w:w="0" w:type="dxa"/>
       <w:tblCellMar>

</xml_diff>